<commit_message>
- Atualização do gabarito da prova teórica
</commit_message>
<xml_diff>
--- a/provas/set/theoritical/lds2-6 -gabarito.docx
+++ b/provas/set/theoritical/lds2-6 -gabarito.docx
@@ -314,13 +314,37 @@
         <w:rPr>
           <w:color w:val="4F81BD" w:themeColor="accent1"/>
         </w:rPr>
-        <w:t xml:space="preserve"> implementadas</w:t>
-      </w:r>
-      <w:r>
-        <w:rPr>
-          <w:color w:val="4F81BD" w:themeColor="accent1"/>
-        </w:rPr>
-        <w:t xml:space="preserve"> possam ser disponibilizadas </w:t>
+        <w:t xml:space="preserve"> </w:t>
+      </w:r>
+      <w:r>
+        <w:rPr>
+          <w:color w:val="4F81BD" w:themeColor="accent1"/>
+        </w:rPr>
+        <w:t xml:space="preserve">possam ser </w:t>
+      </w:r>
+      <w:r>
+        <w:rPr>
+          <w:color w:val="4F81BD" w:themeColor="accent1"/>
+        </w:rPr>
+        <w:t>implementadas</w:t>
+      </w:r>
+      <w:r>
+        <w:rPr>
+          <w:color w:val="4F81BD" w:themeColor="accent1"/>
+        </w:rPr>
+        <w:t xml:space="preserve"> </w:t>
+      </w:r>
+      <w:r>
+        <w:rPr>
+          <w:color w:val="4F81BD" w:themeColor="accent1"/>
+        </w:rPr>
+        <w:t xml:space="preserve">e </w:t>
+      </w:r>
+      <w:r>
+        <w:rPr>
+          <w:color w:val="4F81BD" w:themeColor="accent1"/>
+        </w:rPr>
+        <w:t xml:space="preserve">disponibilizadas </w:t>
       </w:r>
       <w:r>
         <w:rPr>
@@ -372,7 +396,6 @@
           <w:lang w:val="en-US"/>
         </w:rPr>
       </w:pPr>
-      <w:proofErr w:type="gramStart"/>
       <w:r>
         <w:rPr>
           <w:lang w:val="en-US"/>
@@ -383,9 +406,8 @@
         <w:rPr>
           <w:lang w:val="en-US"/>
         </w:rPr>
-        <w:t xml:space="preserve">  </w:t>
-      </w:r>
-      <w:proofErr w:type="gramEnd"/>
+        <w:t xml:space="preserve">   </w:t>
+      </w:r>
       <w:r>
         <w:rPr>
           <w:lang w:val="en-US"/>
@@ -396,12 +418,54 @@
         <w:rPr>
           <w:lang w:val="en-US"/>
         </w:rPr>
+        <w:t>)</w:t>
+      </w:r>
+      <w:r>
+        <w:rPr>
+          <w:lang w:val="en-US"/>
+        </w:rPr>
         <w:t xml:space="preserve"> </w:t>
       </w:r>
       <w:r>
         <w:rPr>
           <w:lang w:val="en-US"/>
         </w:rPr>
+        <w:t>accept-version: v1</w:t>
+      </w:r>
+    </w:p>
+    <w:p>
+      <w:pPr>
+        <w:tabs>
+          <w:tab w:val="left" w:pos="3615"/>
+        </w:tabs>
+        <w:spacing w:after="120" w:line="240" w:lineRule="auto"/>
+        <w:rPr>
+          <w:lang w:val="en-US"/>
+        </w:rPr>
+      </w:pPr>
+      <w:r>
+        <w:rPr>
+          <w:lang w:val="en-US"/>
+        </w:rPr>
+        <w:t xml:space="preserve">( </w:t>
+      </w:r>
+      <w:r>
+        <w:rPr>
+          <w:color w:val="4F81BD" w:themeColor="accent1"/>
+          <w:lang w:val="en-US"/>
+        </w:rPr>
+        <w:t>X</w:t>
+      </w:r>
+      <w:r>
+        <w:rPr>
+          <w:lang w:val="en-US"/>
+        </w:rPr>
+        <w:t xml:space="preserve"> </w:t>
+      </w:r>
+      <w:r>
+        <w:rPr>
+          <w:lang w:val="en-US"/>
+        </w:rPr>
         <w:t>)</w:t>
       </w:r>
       <w:r>
@@ -414,74 +478,24 @@
         <w:rPr>
           <w:lang w:val="en-US"/>
         </w:rPr>
-        <w:t>accept-version: v1</w:t>
-      </w:r>
-    </w:p>
-    <w:p>
-      <w:pPr>
-        <w:tabs>
-          <w:tab w:val="left" w:pos="3615"/>
-        </w:tabs>
-        <w:spacing w:after="120" w:line="240" w:lineRule="auto"/>
+        <w:t>http://localhost</w:t>
+      </w:r>
+      <w:r>
         <w:rPr>
           <w:lang w:val="en-US"/>
         </w:rPr>
-      </w:pPr>
-      <w:proofErr w:type="gramStart"/>
+        <w:t>:9005</w:t>
+      </w:r>
       <w:r>
         <w:rPr>
           <w:lang w:val="en-US"/>
         </w:rPr>
-        <w:t xml:space="preserve">( </w:t>
-      </w:r>
-      <w:r>
-        <w:rPr>
-          <w:color w:val="4F81BD" w:themeColor="accent1"/>
+        <w:t>/</w:t>
+      </w:r>
+      <w:r>
+        <w:rPr>
           <w:lang w:val="en-US"/>
         </w:rPr>
-        <w:t>X</w:t>
-      </w:r>
-      <w:proofErr w:type="gramEnd"/>
-      <w:r>
-        <w:rPr>
-          <w:lang w:val="en-US"/>
-        </w:rPr>
-        <w:t xml:space="preserve"> </w:t>
-      </w:r>
-      <w:r>
-        <w:rPr>
-          <w:lang w:val="en-US"/>
-        </w:rPr>
-        <w:t>)</w:t>
-      </w:r>
-      <w:r>
-        <w:rPr>
-          <w:lang w:val="en-US"/>
-        </w:rPr>
-        <w:t xml:space="preserve"> </w:t>
-      </w:r>
-      <w:r>
-        <w:rPr>
-          <w:lang w:val="en-US"/>
-        </w:rPr>
-        <w:t>http://localhost</w:t>
-      </w:r>
-      <w:r>
-        <w:rPr>
-          <w:lang w:val="en-US"/>
-        </w:rPr>
-        <w:t>:9005</w:t>
-      </w:r>
-      <w:r>
-        <w:rPr>
-          <w:lang w:val="en-US"/>
-        </w:rPr>
-        <w:t>/</w:t>
-      </w:r>
-      <w:r>
-        <w:rPr>
-          <w:lang w:val="en-US"/>
-        </w:rPr>
         <w:t>sgh/api/v2/guest</w:t>
       </w:r>
     </w:p>
@@ -492,11 +506,9 @@
         </w:tabs>
         <w:spacing w:after="120" w:line="240" w:lineRule="auto"/>
       </w:pPr>
-      <w:proofErr w:type="gramStart"/>
       <w:r>
         <w:t xml:space="preserve">(  </w:t>
       </w:r>
-      <w:proofErr w:type="gramEnd"/>
       <w:r>
         <w:t xml:space="preserve"> </w:t>
       </w:r>
@@ -655,7 +667,6 @@
         </w:tabs>
         <w:spacing w:after="120" w:line="240" w:lineRule="auto"/>
       </w:pPr>
-      <w:proofErr w:type="gramStart"/>
       <w:r>
         <w:lastRenderedPageBreak/>
         <w:t xml:space="preserve">( </w:t>
@@ -663,7 +674,6 @@
       <w:r>
         <w:t>X</w:t>
       </w:r>
-      <w:proofErr w:type="gramEnd"/>
       <w:r>
         <w:t xml:space="preserve"> ) </w:t>
       </w:r>
@@ -680,14 +690,12 @@
         </w:tabs>
         <w:spacing w:after="120" w:line="240" w:lineRule="auto"/>
       </w:pPr>
-      <w:proofErr w:type="gramStart"/>
       <w:r>
         <w:t xml:space="preserve">( </w:t>
       </w:r>
       <w:r>
         <w:t xml:space="preserve"> </w:t>
       </w:r>
-      <w:proofErr w:type="gramEnd"/>
       <w:r>
         <w:t xml:space="preserve">  ) </w:t>
       </w:r>
@@ -704,11 +712,9 @@
         </w:tabs>
         <w:spacing w:after="120" w:line="240" w:lineRule="auto"/>
       </w:pPr>
-      <w:proofErr w:type="gramStart"/>
       <w:r>
         <w:t xml:space="preserve">(  </w:t>
       </w:r>
-      <w:proofErr w:type="gramEnd"/>
       <w:r>
         <w:t xml:space="preserve"> </w:t>
       </w:r>
@@ -792,7 +798,6 @@
         </w:tabs>
         <w:spacing w:after="120" w:line="240" w:lineRule="auto"/>
       </w:pPr>
-      <w:proofErr w:type="gramStart"/>
       <w:r>
         <w:t xml:space="preserve">( </w:t>
       </w:r>
@@ -802,7 +807,6 @@
         </w:rPr>
         <w:t>X</w:t>
       </w:r>
-      <w:proofErr w:type="gramEnd"/>
       <w:r>
         <w:t xml:space="preserve"> ) Manter o baixo acoplamento</w:t>
       </w:r>
@@ -820,14 +824,12 @@
         </w:tabs>
         <w:spacing w:after="120" w:line="240" w:lineRule="auto"/>
       </w:pPr>
-      <w:proofErr w:type="gramStart"/>
       <w:r>
         <w:t xml:space="preserve">( </w:t>
       </w:r>
       <w:r>
         <w:t xml:space="preserve"> </w:t>
       </w:r>
-      <w:proofErr w:type="gramEnd"/>
       <w:r>
         <w:t xml:space="preserve"> </w:t>
       </w:r>
@@ -842,19 +844,15 @@
         </w:tabs>
         <w:spacing w:after="120" w:line="240" w:lineRule="auto"/>
       </w:pPr>
-      <w:proofErr w:type="gramStart"/>
       <w:r>
         <w:t xml:space="preserve">( </w:t>
       </w:r>
       <w:r>
         <w:t xml:space="preserve"> </w:t>
       </w:r>
-      <w:proofErr w:type="gramEnd"/>
       <w:r>
         <w:t xml:space="preserve"> </w:t>
       </w:r>
-      <w:bookmarkStart w:id="0" w:name="_GoBack"/>
-      <w:bookmarkEnd w:id="0"/>
       <w:r>
         <w:t xml:space="preserve"> ) Não injetar as dependências</w:t>
       </w:r>
@@ -983,7 +981,7 @@
         <w:rPr>
           <w:color w:val="4F81BD" w:themeColor="accent1"/>
         </w:rPr>
-        <w:t>A anotação @</w:t>
+        <w:t>@</w:t>
       </w:r>
       <w:proofErr w:type="spellStart"/>
       <w:r>
@@ -997,7 +995,27 @@
         <w:rPr>
           <w:color w:val="4F81BD" w:themeColor="accent1"/>
         </w:rPr>
-        <w:t xml:space="preserve"> serve para informar ao Spring o local onde ele deve injetar a instância do objeto em questão. </w:t>
+        <w:t xml:space="preserve"> </w:t>
+      </w:r>
+      <w:r>
+        <w:rPr>
+          <w:color w:val="4F81BD" w:themeColor="accent1"/>
+        </w:rPr>
+        <w:t xml:space="preserve">tem a função de </w:t>
+      </w:r>
+      <w:r>
+        <w:rPr>
+          <w:color w:val="4F81BD" w:themeColor="accent1"/>
+        </w:rPr>
+        <w:t xml:space="preserve">informar ao Spring o local onde ele deve injetar a instância </w:t>
+      </w:r>
+      <w:bookmarkStart w:id="0" w:name="_GoBack"/>
+      <w:bookmarkEnd w:id="0"/>
+      <w:r>
+        <w:rPr>
+          <w:color w:val="4F81BD" w:themeColor="accent1"/>
+        </w:rPr>
+        <w:t xml:space="preserve">do objeto em questão. </w:t>
       </w:r>
     </w:p>
     <w:sectPr>

</xml_diff>